<commit_message>
all mlcc are done
</commit_message>
<xml_diff>
--- a/documentation/Hiatus.docx
+++ b/documentation/Hiatus.docx
@@ -51,10 +51,18 @@
     <w:p/>
     <w:p>
       <w:r>
-        <w:t xml:space="preserve">Vérifier C73 C74 et miroir du coté des </w:t>
+        <w:t xml:space="preserve">Vérifier C73 C74 et miroir du </w:t>
       </w:r>
       <w:proofErr w:type="spellStart"/>
       <w:r>
+        <w:t>coté</w:t>
+      </w:r>
+      <w:proofErr w:type="spellEnd"/>
+      <w:r>
+        <w:t xml:space="preserve"> des </w:t>
+      </w:r>
+      <w:proofErr w:type="spellStart"/>
+      <w:r>
         <w:t>antialiasing</w:t>
       </w:r>
       <w:proofErr w:type="spellEnd"/>
@@ -62,6 +70,13 @@
         <w:t xml:space="preserve"> </w:t>
       </w:r>
     </w:p>
+    <w:p/>
+    <w:p>
+      <w:r>
+        <w:t xml:space="preserve">C201 ??? </w:t>
+      </w:r>
+    </w:p>
+    <w:p/>
     <w:p/>
     <w:p/>
     <w:sectPr>

</xml_diff>

<commit_message>
all resistors are not futile
</commit_message>
<xml_diff>
--- a/documentation/Hiatus.docx
+++ b/documentation/Hiatus.docx
@@ -78,7 +78,11 @@
       <w:r>
         <w:t xml:space="preserve">R138 ??? </w:t>
       </w:r>
+      <w:r>
+        <w:t>(138 non marqué, mais très probable)</w:t>
+      </w:r>
     </w:p>
+    <w:p/>
     <w:p/>
     <w:p/>
     <w:p/>

</xml_diff>